<commit_message>
fixed prices if not logged in
</commit_message>
<xml_diff>
--- a/status/TruMedical_WP_ToDo_0225.docx
+++ b/status/TruMedical_WP_ToDo_0225.docx
@@ -18509,16 +18509,13 @@
       </w:r>
     </w:p>
     <w:p>
-      <w:pPr>
-        <w:rPr>
-          <w:color w:val="0000FF"/>
-        </w:rPr>
-      </w:pPr>
-      <w:r>
-        <w:rPr>
-          <w:color w:val="0000FF"/>
-        </w:rPr>
-        <w:tab/>
+      <w:r>
+        <w:rPr>
+          <w:color w:val="0000FF"/>
+        </w:rPr>
+        <w:tab/>
+      </w:r>
+      <w:r>
         <w:t>Details:</w:t>
       </w:r>
     </w:p>
@@ -18535,34 +18532,95 @@
         <w:tab/>
         <w:t>— setting up new clinic</w:t>
       </w:r>
-    </w:p>
-    <w:p>
-      <w:pPr>
-        <w:rPr>
-          <w:color w:val="0000FF"/>
-        </w:rPr>
-      </w:pPr>
-      <w:r>
-        <w:rPr>
-          <w:color w:val="0000FF"/>
-        </w:rPr>
-        <w:tab/>
+      <w:r>
+        <w:rPr>
+          <w:color w:val="0000FF"/>
+        </w:rPr>
+        <w:t>:</w:t>
+      </w:r>
+    </w:p>
+    <w:p>
+      <w:pPr>
+        <w:rPr>
+          <w:color w:val="0000FF"/>
+        </w:rPr>
+      </w:pPr>
+      <w:r>
+        <w:rPr>
+          <w:color w:val="0000FF"/>
+        </w:rPr>
+        <w:tab/>
+      </w:r>
+      <w:r>
+        <w:rPr>
+          <w:color w:val="0000FF"/>
+        </w:rPr>
+        <w:tab/>
+        <w:t xml:space="preserve">Do this now by (1) loading Clinic table from an excel file, and (2) modifying the 'clinic name' field on the clinicians' registration screen to be a collection select that takes its values from this table.  Then, (3) use what gets passed back through the form to set the 'clinic_id' foreign key in the tuple for this clinician.  How? Where is that code? Somewhere in devise-generated controller?  Same deal on the registration/edit screen. </w:t>
+      </w:r>
+      <w:r>
+        <w:rPr>
+          <w:color w:val="0000FF"/>
+        </w:rPr>
+        <w:t xml:space="preserve"> In R2, make this part of admin subsystem:  active-admin, or a set of links in the upper right that only appear if the logged in user is an admin. </w:t>
+      </w:r>
+    </w:p>
+    <w:p>
+      <w:pPr>
+        <w:rPr>
+          <w:color w:val="008000"/>
+        </w:rPr>
+      </w:pPr>
+      <w:r>
+        <w:rPr>
+          <w:color w:val="0000FF"/>
+        </w:rPr>
+        <w:tab/>
+      </w:r>
+      <w:r>
+        <w:rPr>
+          <w:color w:val="008000"/>
+        </w:rPr>
         <w:t xml:space="preserve">— having a clinian register as a member of a clinic </w:t>
       </w:r>
-    </w:p>
-    <w:p>
-      <w:pPr>
-        <w:rPr>
-          <w:color w:val="0000FF"/>
-        </w:rPr>
-      </w:pPr>
-      <w:r>
-        <w:rPr>
-          <w:color w:val="0000FF"/>
+      <w:r>
+        <w:rPr>
+          <w:color w:val="008000"/>
+        </w:rPr>
+        <w:t xml:space="preserve"> DONE</w:t>
+      </w:r>
+      <w:r>
+        <w:rPr>
+          <w:color w:val="008000"/>
+        </w:rPr>
+        <w:t xml:space="preserve"> 03/01</w:t>
+      </w:r>
+    </w:p>
+    <w:p>
+      <w:pPr>
+        <w:rPr>
+          <w:color w:val="008000"/>
+        </w:rPr>
+      </w:pPr>
+      <w:r>
+        <w:rPr>
+          <w:color w:val="008000"/>
         </w:rPr>
         <w:tab/>
         <w:t>— login for a clinician who has/has not yet so registered</w:t>
       </w:r>
+      <w:r>
+        <w:rPr>
+          <w:color w:val="008000"/>
+        </w:rPr>
+        <w:t xml:space="preserve"> DONE</w:t>
+      </w:r>
+      <w:r>
+        <w:rPr>
+          <w:color w:val="008000"/>
+        </w:rPr>
+        <w:t xml:space="preserve"> 03/01</w:t>
+      </w:r>
     </w:p>
     <w:p>
       <w:pPr>
@@ -18595,7 +18653,25 @@
           <w:color w:val="0000FF"/>
         </w:rPr>
         <w:tab/>
-        <w:t>— look of register/login pages</w:t>
+        <w:t xml:space="preserve">— </w:t>
+      </w:r>
+      <w:r>
+        <w:rPr>
+          <w:color w:val="008000"/>
+        </w:rPr>
+        <w:t>look of register/login pages</w:t>
+      </w:r>
+      <w:r>
+        <w:rPr>
+          <w:color w:val="008000"/>
+        </w:rPr>
+        <w:t xml:space="preserve"> DONE</w:t>
+      </w:r>
+      <w:r>
+        <w:rPr>
+          <w:color w:val="008000"/>
+        </w:rPr>
+        <w:t xml:space="preserve"> 03/01</w:t>
       </w:r>
     </w:p>
     <w:p>
@@ -18630,10 +18706,19 @@
         <w:tab/>
       </w:r>
       <w:r>
-        <w:t xml:space="preserve">— remove left-nav to make them look like add-to-cart / checkout pages on Netsuite backend?  No: Bill prefers to make left-menu live on these pages, and add Tru-Medical logo;  </w:t>
-      </w:r>
-      <w:r>
-        <w:t xml:space="preserve">in this case have to add partial to make left-nav options work. </w:t>
+        <w:t>— remove left-nav to make them look like add-to-cart / checkout pages on Netsuite backend?  No: Bill prefers to make left-menu live on these pages, and add Tru-Medical logo;</w:t>
+      </w:r>
+      <w:r>
+        <w:rPr>
+          <w:color w:val="008000"/>
+        </w:rPr>
+        <w:t xml:space="preserve">  in this case have to add partial to make left-nav options work. </w:t>
+      </w:r>
+      <w:r>
+        <w:rPr>
+          <w:color w:val="008000"/>
+        </w:rPr>
+        <w:t xml:space="preserve"> DONE 3/28</w:t>
       </w:r>
     </w:p>
     <w:p>
@@ -18906,14 +18991,60 @@
         <w:t>. [ Pushing Video to a CDN:  current HDDN, Akami/Brightcove,  [ ... ]</w:t>
       </w:r>
     </w:p>
+    <w:p>
+      <w:r>
+        <w:tab/>
+        <w:t>5 video and social marketing</w:t>
+      </w:r>
+    </w:p>
+    <w:p>
+      <w:pPr>
+        <w:ind w:left="360"/>
+      </w:pPr>
+      <w:r>
+        <w:tab/>
+        <w:t>5-1. add video to the home-page popup on the company</w:t>
+      </w:r>
+    </w:p>
+    <w:p>
+      <w:pPr>
+        <w:ind w:left="360"/>
+      </w:pPr>
+      <w:r>
+        <w:tab/>
+        <w:t>5-2. add manufacturer's videos on specific products:  an on-going process</w:t>
+      </w:r>
+    </w:p>
+    <w:p>
+      <w:pPr>
+        <w:ind w:left="360"/>
+      </w:pPr>
+      <w:r>
+        <w:tab/>
+        <w:t xml:space="preserve">5-3.  begin to add clinician and patient/caretaker videos;  commission a few; get both patientts and clinicians to send in their own  (and put them up on YouTube) </w:t>
+      </w:r>
+    </w:p>
+    <w:p>
+      <w:r>
+        <w:tab/>
+      </w:r>
+      <w:r>
+        <w:tab/>
+        <w:t xml:space="preserve">5-4  get back-links from video on facebook and youtube with clickable embedded hooks back to the main TruMedical site. </w:t>
+      </w:r>
+    </w:p>
     <w:p/>
     <w:p>
-      <w:r>
-        <w:tab/>
-      </w:r>
-      <w:r>
-        <w:tab/>
-        <w:t xml:space="preserve"> </w:t>
+      <w:pPr>
+        <w:rPr>
+          <w:b/>
+        </w:rPr>
+      </w:pPr>
+      <w:r>
+        <w:rPr>
+          <w:b/>
+        </w:rPr>
+        <w:t>Test clinics for 1 above</w:t>
       </w:r>
     </w:p>
     <w:p>
@@ -19100,7 +19231,7 @@
         <w:rStyle w:val="PageNumber"/>
         <w:noProof/>
       </w:rPr>
-      <w:t>31</w:t>
+      <w:t>33</w:t>
     </w:r>
     <w:r>
       <w:rPr>

</xml_diff>